<commit_message>
atualizando itens de trabalho e plano de iteração c1
</commit_message>
<xml_diff>
--- a/Planejamento/AS_plano_iteracao_concepcao1.docx
+++ b/Planejamento/AS_plano_iteracao_concepcao1.docx
@@ -2697,16 +2697,8 @@
                 <w:sz w:val="18"/>
                 <w:lang w:val="pt-BR"/>
               </w:rPr>
-              <w:t xml:space="preserve">Criar plano de </w:t>
-            </w:r>
-            <w:r>
-              <w:rPr>
-                <w:rFonts w:ascii="Arial" w:hAnsi="Arial" w:cs="Arial"/>
-                <w:sz w:val="18"/>
-                <w:lang w:val="pt-BR"/>
-              </w:rPr>
               <w:lastRenderedPageBreak/>
-              <w:t>iteração</w:t>
+              <w:t>Criar plano de iteração</w:t>
             </w:r>
           </w:p>
           <w:p>
@@ -2745,7 +2737,6 @@
                 <w:sz w:val="18"/>
                 <w:lang w:val="pt-BR"/>
               </w:rPr>
-              <w:lastRenderedPageBreak/>
               <w:t>Média</w:t>
             </w:r>
           </w:p>
@@ -2785,7 +2776,6 @@
                 <w:sz w:val="18"/>
                 <w:lang w:val="pt-BR" w:eastAsia="ja-JP"/>
               </w:rPr>
-              <w:lastRenderedPageBreak/>
               <w:t>4</w:t>
             </w:r>
           </w:p>
@@ -2910,17 +2900,7 @@
                 <w:sz w:val="18"/>
                 <w:lang w:val="pt-BR" w:eastAsia="ja-JP"/>
               </w:rPr>
-              <w:lastRenderedPageBreak/>
-              <w:t xml:space="preserve">Ygor </w:t>
-            </w:r>
-            <w:r>
-              <w:rPr>
-                <w:rFonts w:ascii="Arial" w:hAnsi="Arial" w:cs="Arial"/>
-                <w:sz w:val="18"/>
-                <w:lang w:val="pt-BR" w:eastAsia="ja-JP"/>
-              </w:rPr>
-              <w:lastRenderedPageBreak/>
-              <w:t>Johasson</w:t>
+              <w:t>Ygor Johasson</w:t>
             </w:r>
           </w:p>
         </w:tc>
@@ -2947,8 +2927,7 @@
                 <w:sz w:val="18"/>
                 <w:lang w:val="pt-BR" w:eastAsia="ja-JP"/>
               </w:rPr>
-              <w:lastRenderedPageBreak/>
-              <w:t>5</w:t>
+              <w:t>2</w:t>
             </w:r>
           </w:p>
         </w:tc>
@@ -2975,8 +2954,10 @@
                 <w:sz w:val="18"/>
                 <w:lang w:val="pt-BR" w:eastAsia="ja-JP"/>
               </w:rPr>
-              <w:t>5</w:t>
-            </w:r>
+              <w:t>4</w:t>
+            </w:r>
+            <w:bookmarkStart w:id="1" w:name="_GoBack"/>
+            <w:bookmarkEnd w:id="1"/>
           </w:p>
         </w:tc>
       </w:tr>
@@ -3008,7 +2989,6 @@
                 <w:sz w:val="18"/>
                 <w:lang w:val="pt-BR"/>
               </w:rPr>
-              <w:lastRenderedPageBreak/>
               <w:t>Criar Modelo de Caso de Uso</w:t>
             </w:r>
           </w:p>
@@ -3490,8 +3470,6 @@
               </w:rPr>
               <w:t>Ygor Johasson</w:t>
             </w:r>
-            <w:bookmarkStart w:id="1" w:name="_GoBack"/>
-            <w:bookmarkEnd w:id="1"/>
           </w:p>
         </w:tc>
         <w:tc>
@@ -4049,6 +4027,7 @@
                 <w:lang w:val="pt-BR" w:eastAsia="ja-JP"/>
               </w:rPr>
             </w:pPr>
+            <w:proofErr w:type="spellStart"/>
             <w:r>
               <w:rPr>
                 <w:rFonts w:ascii="Arial" w:hAnsi="Arial" w:cs="Arial"/>
@@ -4057,6 +4036,7 @@
               </w:rPr>
               <w:t>Cimara</w:t>
             </w:r>
+            <w:proofErr w:type="spellEnd"/>
           </w:p>
         </w:tc>
         <w:tc>
@@ -4456,9 +4436,9 @@
         <w:tblLook w:val="01E0" w:firstRow="1" w:lastRow="1" w:firstColumn="1" w:lastColumn="1" w:noHBand="0" w:noVBand="0"/>
       </w:tblPr>
       <w:tblGrid>
-        <w:gridCol w:w="3192"/>
-        <w:gridCol w:w="1452"/>
-        <w:gridCol w:w="4932"/>
+        <w:gridCol w:w="3114"/>
+        <w:gridCol w:w="1437"/>
+        <w:gridCol w:w="4799"/>
       </w:tblGrid>
       <w:tr>
         <w:tc>
@@ -4590,7 +4570,21 @@
               <w:rPr>
                 <w:lang w:val="pt-BR"/>
               </w:rPr>
-              <w:t>Acesso a internet na residência de Cimara</w:t>
+              <w:t xml:space="preserve">Acesso </w:t>
+            </w:r>
+            <w:proofErr w:type="spellStart"/>
+            <w:r>
+              <w:rPr>
+                <w:lang w:val="pt-BR"/>
+              </w:rPr>
+              <w:t>a</w:t>
+            </w:r>
+            <w:proofErr w:type="spellEnd"/>
+            <w:r>
+              <w:rPr>
+                <w:lang w:val="pt-BR"/>
+              </w:rPr>
+              <w:t xml:space="preserve"> internet.</w:t>
             </w:r>
           </w:p>
         </w:tc>
@@ -4642,13 +4636,13 @@
               <w:rPr>
                 <w:lang w:val="pt-BR"/>
               </w:rPr>
-              <w:t>Sempre manter os arquivos em pen drive, além do notebook e f</w:t>
-            </w:r>
-            <w:r>
-              <w:rPr>
-                <w:lang w:val="pt-BR"/>
-              </w:rPr>
-              <w:t>azer os commits no trabalho durante o expediente.</w:t>
+              <w:t>Sempre manter contato com o fornecedor da internet para saber as condições de uso</w:t>
+            </w:r>
+            <w:r>
+              <w:rPr>
+                <w:lang w:val="pt-BR"/>
+              </w:rPr>
+              <w:t>.</w:t>
             </w:r>
           </w:p>
         </w:tc>
@@ -4676,7 +4670,7 @@
               <w:rPr>
                 <w:lang w:val="pt-BR"/>
               </w:rPr>
-              <w:t>Placa de vídeo com defeito no computador de Dennys</w:t>
+              <w:t xml:space="preserve"> Notebook de trabalho necessitou ser restaurado</w:t>
             </w:r>
           </w:p>
         </w:tc>
@@ -4702,7 +4696,7 @@
               <w:rPr>
                 <w:lang w:val="pt-BR"/>
               </w:rPr>
-              <w:t>Não Resolvido</w:t>
+              <w:t>Resolvido</w:t>
             </w:r>
           </w:p>
         </w:tc>
@@ -4728,7 +4722,7 @@
               <w:rPr>
                 <w:lang w:val="pt-BR"/>
               </w:rPr>
-              <w:t>Verificar a placa se a placa tem conserto ou comprar uma nova.</w:t>
+              <w:t>Sempre manter o controle de versão atualizado.</w:t>
             </w:r>
           </w:p>
         </w:tc>
@@ -4814,7 +4808,21 @@
           <w:b w:val="0"/>
           <w:lang w:val="pt-BR"/>
         </w:rPr>
-        <w:t>Criar modelo de caso de uso contemplando todos os requisitos inciais do projeto</w:t>
+        <w:t xml:space="preserve">Criar modelo de caso de uso contemplando todos os requisitos </w:t>
+      </w:r>
+      <w:r>
+        <w:rPr>
+          <w:b w:val="0"/>
+          <w:lang w:val="pt-BR"/>
+        </w:rPr>
+        <w:t>iniciais</w:t>
+      </w:r>
+      <w:r>
+        <w:rPr>
+          <w:b w:val="0"/>
+          <w:lang w:val="pt-BR"/>
+        </w:rPr>
+        <w:t xml:space="preserve"> do projeto</w:t>
       </w:r>
     </w:p>
     <w:p>
@@ -4957,7 +4965,14 @@
                 <w:iCs/>
                 <w:lang w:val="pt-BR"/>
               </w:rPr>
-              <w:t>13/04/2015</w:t>
+              <w:t>23/09</w:t>
+            </w:r>
+            <w:r>
+              <w:rPr>
+                <w:iCs/>
+                <w:lang w:val="pt-BR"/>
+              </w:rPr>
+              <w:t>/2015</w:t>
             </w:r>
           </w:p>
         </w:tc>
@@ -4999,7 +5014,14 @@
                 <w:iCs/>
                 <w:lang w:val="pt-BR"/>
               </w:rPr>
-              <w:t>Dennys, Cimara, Jarley</w:t>
+              <w:t>Ygor Johasson</w:t>
+            </w:r>
+            <w:r>
+              <w:rPr>
+                <w:iCs/>
+                <w:lang w:val="pt-BR"/>
+              </w:rPr>
+              <w:t>, Jarley</w:t>
             </w:r>
           </w:p>
         </w:tc>
@@ -5188,12 +5210,8 @@
       </w:r>
     </w:p>
     <w:sectPr>
-      <w:headerReference w:type="even" r:id="rId7"/>
-      <w:headerReference w:type="default" r:id="rId8"/>
-      <w:footerReference w:type="even" r:id="rId9"/>
-      <w:footerReference w:type="default" r:id="rId10"/>
-      <w:headerReference w:type="first" r:id="rId11"/>
-      <w:footerReference w:type="first" r:id="rId12"/>
+      <w:headerReference w:type="default" r:id="rId7"/>
+      <w:footerReference w:type="default" r:id="rId8"/>
       <w:pgSz w:w="12240" w:h="15840" w:code="1"/>
       <w:pgMar w:top="1440" w:right="1440" w:bottom="1440" w:left="1440" w:header="720" w:footer="720" w:gutter="0"/>
       <w:cols w:space="720"/>
@@ -5222,16 +5240,6 @@
 </file>
 
 <file path=word/footer1.xml><?xml version="1.0" encoding="utf-8"?>
-<w:ftr xmlns:wpc="http://schemas.microsoft.com/office/word/2010/wordprocessingCanvas" xmlns:mc="http://schemas.openxmlformats.org/markup-compatibility/2006" xmlns:o="urn:schemas-microsoft-com:office:office" xmlns:r="http://schemas.openxmlformats.org/officeDocument/2006/relationships" xmlns:m="http://schemas.openxmlformats.org/officeDocument/2006/math" xmlns:v="urn:schemas-microsoft-com:vml" xmlns:wp14="http://schemas.microsoft.com/office/word/2010/wordprocessingDrawing" xmlns:wp="http://schemas.openxmlformats.org/drawingml/2006/wordprocessingDrawing" xmlns:w10="urn:schemas-microsoft-com:office:word" xmlns:w="http://schemas.openxmlformats.org/wordprocessingml/2006/main" xmlns:w14="http://schemas.microsoft.com/office/word/2010/wordml" xmlns:w15="http://schemas.microsoft.com/office/word/2012/wordml" xmlns:wpg="http://schemas.microsoft.com/office/word/2010/wordprocessingGroup" xmlns:wpi="http://schemas.microsoft.com/office/word/2010/wordprocessingInk" xmlns:wne="http://schemas.microsoft.com/office/word/2006/wordml" xmlns:wps="http://schemas.microsoft.com/office/word/2010/wordprocessingShape" mc:Ignorable="w14 w15 wp14">
-  <w:p>
-    <w:pPr>
-      <w:pStyle w:val="Rodap"/>
-    </w:pPr>
-  </w:p>
-</w:ftr>
-</file>
-
-<file path=word/footer2.xml><?xml version="1.0" encoding="utf-8"?>
 <w:ftr xmlns:wpc="http://schemas.microsoft.com/office/word/2010/wordprocessingCanvas" xmlns:mc="http://schemas.openxmlformats.org/markup-compatibility/2006" xmlns:o="urn:schemas-microsoft-com:office:office" xmlns:r="http://schemas.openxmlformats.org/officeDocument/2006/relationships" xmlns:m="http://schemas.openxmlformats.org/officeDocument/2006/math" xmlns:v="urn:schemas-microsoft-com:vml" xmlns:wp14="http://schemas.microsoft.com/office/word/2010/wordprocessingDrawing" xmlns:wp="http://schemas.openxmlformats.org/drawingml/2006/wordprocessingDrawing" xmlns:w10="urn:schemas-microsoft-com:office:word" xmlns:w="http://schemas.openxmlformats.org/wordprocessingml/2006/main" xmlns:w14="http://schemas.microsoft.com/office/word/2010/wordml" xmlns:w15="http://schemas.microsoft.com/office/word/2012/wordml" xmlns:wpg="http://schemas.microsoft.com/office/word/2010/wordprocessingGroup" xmlns:wpi="http://schemas.microsoft.com/office/word/2010/wordprocessingInk" xmlns:wne="http://schemas.microsoft.com/office/word/2006/wordml" xmlns:wps="http://schemas.microsoft.com/office/word/2010/wordprocessingShape" mc:Ignorable="w14 w15 wp14">
   <w:tbl>
     <w:tblPr>
@@ -5298,6 +5306,7 @@
           <w:r>
             <w:sym w:font="Symbol" w:char="F0D3"/>
           </w:r>
+          <w:proofErr w:type="gramStart"/>
           <w:r>
             <w:rPr>
               <w:lang w:val="pt-BR"/>
@@ -5319,6 +5328,7 @@
             </w:rPr>
             <w:t>2015</w:t>
           </w:r>
+          <w:proofErr w:type="gramEnd"/>
           <w:r>
             <w:fldChar w:fldCharType="end"/>
           </w:r>
@@ -5448,16 +5458,6 @@
 </w:ftr>
 </file>
 
-<file path=word/footer3.xml><?xml version="1.0" encoding="utf-8"?>
-<w:ftr xmlns:wpc="http://schemas.microsoft.com/office/word/2010/wordprocessingCanvas" xmlns:mc="http://schemas.openxmlformats.org/markup-compatibility/2006" xmlns:o="urn:schemas-microsoft-com:office:office" xmlns:r="http://schemas.openxmlformats.org/officeDocument/2006/relationships" xmlns:m="http://schemas.openxmlformats.org/officeDocument/2006/math" xmlns:v="urn:schemas-microsoft-com:vml" xmlns:wp14="http://schemas.microsoft.com/office/word/2010/wordprocessingDrawing" xmlns:wp="http://schemas.openxmlformats.org/drawingml/2006/wordprocessingDrawing" xmlns:w10="urn:schemas-microsoft-com:office:word" xmlns:w="http://schemas.openxmlformats.org/wordprocessingml/2006/main" xmlns:w14="http://schemas.microsoft.com/office/word/2010/wordml" xmlns:w15="http://schemas.microsoft.com/office/word/2012/wordml" xmlns:wpg="http://schemas.microsoft.com/office/word/2010/wordprocessingGroup" xmlns:wpi="http://schemas.microsoft.com/office/word/2010/wordprocessingInk" xmlns:wne="http://schemas.microsoft.com/office/word/2006/wordml" xmlns:wps="http://schemas.microsoft.com/office/word/2010/wordprocessingShape" mc:Ignorable="w14 w15 wp14">
-  <w:p>
-    <w:pPr>
-      <w:pStyle w:val="Rodap"/>
-    </w:pPr>
-  </w:p>
-</w:ftr>
-</file>
-
 <file path=word/footnotes.xml><?xml version="1.0" encoding="utf-8"?>
 <w:footnotes xmlns:wpc="http://schemas.microsoft.com/office/word/2010/wordprocessingCanvas" xmlns:mc="http://schemas.openxmlformats.org/markup-compatibility/2006" xmlns:o="urn:schemas-microsoft-com:office:office" xmlns:r="http://schemas.openxmlformats.org/officeDocument/2006/relationships" xmlns:m="http://schemas.openxmlformats.org/officeDocument/2006/math" xmlns:v="urn:schemas-microsoft-com:vml" xmlns:wp14="http://schemas.microsoft.com/office/word/2010/wordprocessingDrawing" xmlns:wp="http://schemas.openxmlformats.org/drawingml/2006/wordprocessingDrawing" xmlns:w10="urn:schemas-microsoft-com:office:word" xmlns:w="http://schemas.openxmlformats.org/wordprocessingml/2006/main" xmlns:w14="http://schemas.microsoft.com/office/word/2010/wordml" xmlns:w15="http://schemas.microsoft.com/office/word/2012/wordml" xmlns:wpg="http://schemas.microsoft.com/office/word/2010/wordprocessingGroup" xmlns:wpi="http://schemas.microsoft.com/office/word/2010/wordprocessingInk" xmlns:wne="http://schemas.microsoft.com/office/word/2006/wordml" xmlns:wps="http://schemas.microsoft.com/office/word/2010/wordprocessingShape" mc:Ignorable="w14 w15 wp14">
   <w:footnote w:type="separator" w:id="-1">
@@ -5478,16 +5478,6 @@
 </file>
 
 <file path=word/header1.xml><?xml version="1.0" encoding="utf-8"?>
-<w:hdr xmlns:wpc="http://schemas.microsoft.com/office/word/2010/wordprocessingCanvas" xmlns:mc="http://schemas.openxmlformats.org/markup-compatibility/2006" xmlns:o="urn:schemas-microsoft-com:office:office" xmlns:r="http://schemas.openxmlformats.org/officeDocument/2006/relationships" xmlns:m="http://schemas.openxmlformats.org/officeDocument/2006/math" xmlns:v="urn:schemas-microsoft-com:vml" xmlns:wp14="http://schemas.microsoft.com/office/word/2010/wordprocessingDrawing" xmlns:wp="http://schemas.openxmlformats.org/drawingml/2006/wordprocessingDrawing" xmlns:w10="urn:schemas-microsoft-com:office:word" xmlns:w="http://schemas.openxmlformats.org/wordprocessingml/2006/main" xmlns:w14="http://schemas.microsoft.com/office/word/2010/wordml" xmlns:w15="http://schemas.microsoft.com/office/word/2012/wordml" xmlns:wpg="http://schemas.microsoft.com/office/word/2010/wordprocessingGroup" xmlns:wpi="http://schemas.microsoft.com/office/word/2010/wordprocessingInk" xmlns:wne="http://schemas.microsoft.com/office/word/2006/wordml" xmlns:wps="http://schemas.microsoft.com/office/word/2010/wordprocessingShape" mc:Ignorable="w14 w15 wp14">
-  <w:p>
-    <w:pPr>
-      <w:pStyle w:val="Cabealho"/>
-    </w:pPr>
-  </w:p>
-</w:hdr>
-</file>
-
-<file path=word/header2.xml><?xml version="1.0" encoding="utf-8"?>
 <w:hdr xmlns:wpc="http://schemas.microsoft.com/office/word/2010/wordprocessingCanvas" xmlns:mc="http://schemas.openxmlformats.org/markup-compatibility/2006" xmlns:o="urn:schemas-microsoft-com:office:office" xmlns:r="http://schemas.openxmlformats.org/officeDocument/2006/relationships" xmlns:m="http://schemas.openxmlformats.org/officeDocument/2006/math" xmlns:v="urn:schemas-microsoft-com:vml" xmlns:wp14="http://schemas.microsoft.com/office/word/2010/wordprocessingDrawing" xmlns:wp="http://schemas.openxmlformats.org/drawingml/2006/wordprocessingDrawing" xmlns:w10="urn:schemas-microsoft-com:office:word" xmlns:w="http://schemas.openxmlformats.org/wordprocessingml/2006/main" xmlns:w14="http://schemas.microsoft.com/office/word/2010/wordml" xmlns:w15="http://schemas.microsoft.com/office/word/2012/wordml" xmlns:wpg="http://schemas.microsoft.com/office/word/2010/wordprocessingGroup" xmlns:wpi="http://schemas.microsoft.com/office/word/2010/wordprocessingInk" xmlns:wne="http://schemas.microsoft.com/office/word/2006/wordml" xmlns:wps="http://schemas.microsoft.com/office/word/2010/wordprocessingShape" mc:Ignorable="w14 w15 wp14">
   <w:tbl>
     <w:tblPr>
@@ -5524,7 +5514,7 @@
             </w:rPr>
           </w:pPr>
           <w:r>
-            <w:t>OnMuseum</w:t>
+            <w:t>Acadsystem</w:t>
           </w:r>
         </w:p>
       </w:tc>
@@ -5559,7 +5549,7 @@
             <w:rPr>
               <w:lang w:val="pt-BR"/>
             </w:rPr>
-            <w:t xml:space="preserve"> 00.04</w:t>
+            <w:t xml:space="preserve"> 00.01</w:t>
           </w:r>
         </w:p>
       </w:tc>
@@ -5603,13 +5593,7 @@
             <w:rPr>
               <w:lang w:val="pt-BR"/>
             </w:rPr>
-            <w:t>13</w:t>
-          </w:r>
-          <w:r>
-            <w:rPr>
-              <w:lang w:val="pt-BR"/>
-            </w:rPr>
-            <w:t>/04</w:t>
+            <w:t>20/09</w:t>
           </w:r>
           <w:r>
             <w:rPr>
@@ -5627,16 +5611,6 @@
       <w:rPr>
         <w:lang w:val="pt-BR"/>
       </w:rPr>
-    </w:pPr>
-  </w:p>
-</w:hdr>
-</file>
-
-<file path=word/header3.xml><?xml version="1.0" encoding="utf-8"?>
-<w:hdr xmlns:wpc="http://schemas.microsoft.com/office/word/2010/wordprocessingCanvas" xmlns:mc="http://schemas.openxmlformats.org/markup-compatibility/2006" xmlns:o="urn:schemas-microsoft-com:office:office" xmlns:r="http://schemas.openxmlformats.org/officeDocument/2006/relationships" xmlns:m="http://schemas.openxmlformats.org/officeDocument/2006/math" xmlns:v="urn:schemas-microsoft-com:vml" xmlns:wp14="http://schemas.microsoft.com/office/word/2010/wordprocessingDrawing" xmlns:wp="http://schemas.openxmlformats.org/drawingml/2006/wordprocessingDrawing" xmlns:w10="urn:schemas-microsoft-com:office:word" xmlns:w="http://schemas.openxmlformats.org/wordprocessingml/2006/main" xmlns:w14="http://schemas.microsoft.com/office/word/2010/wordml" xmlns:w15="http://schemas.microsoft.com/office/word/2012/wordml" xmlns:wpg="http://schemas.microsoft.com/office/word/2010/wordprocessingGroup" xmlns:wpi="http://schemas.microsoft.com/office/word/2010/wordprocessingInk" xmlns:wne="http://schemas.microsoft.com/office/word/2006/wordml" xmlns:wps="http://schemas.microsoft.com/office/word/2010/wordprocessingShape" mc:Ignorable="w14 w15 wp14">
-  <w:p>
-    <w:pPr>
-      <w:pStyle w:val="Cabealho"/>
     </w:pPr>
   </w:p>
 </w:hdr>

</xml_diff>